<commit_message>
New translations email t-1 [template] partner email – if rsvp no.docx (Thai)
</commit_message>
<xml_diff>
--- a/public/email/crowdin/translations/th/Email T-1 [TEMPLATE] Partner email – if RSVP no.docx
+++ b/public/email/crowdin/translations/th/Email T-1 [TEMPLATE] Partner email – if RSVP no.docx
@@ -16,14 +16,14 @@
             <w:color w:val="1155cc"/>
             <w:u w:val="single"/>
           </w:rPr>
-          <w:t>English</w:t>
+          <w:t>ภาษาอังกฤษ</w:t>
         </w:r>
       </w:hyperlink>
       <w:r>
         <w:rPr>
           <w:color w:val="ff0000"/>
         </w:rPr>
-        <w:t xml:space="preserve"> / Portuguese / French / Thai / Vietnamese / Spanish</w:t>
+        <w:t xml:space="preserve"> / ภาษาโปรตุเกส / ภาษาฝรั่งเศส /ภาษาไทย / ภาษาเวียดนาม / ภาษาสเปน</w:t>
       </w:r>
     </w:p>
     <w:p>
@@ -45,7 +45,7 @@
         <w:pStyle w:val="P68B1DB1-Normal2"/>
       </w:pPr>
       <w:r>
-        <w:t>English</w:t>
+        <w:t>ภาษาอังกฤษ</w:t>
       </w:r>
     </w:p>
     <w:p/>
@@ -93,7 +93,7 @@
               <w:rPr>
                 <w:b w:val="1"/>
               </w:rPr>
-              <w:t>Brief</w:t>
+              <w:t>บทย่อ</w:t>
             </w:r>
             <w:r>
               <w:t>:</w:t>
@@ -105,7 +105,7 @@
               <w:spacing w:line="240" w:lineRule="auto"/>
             </w:pPr>
             <w:r>
-              <w:t xml:space="preserve">An email sent to partners in the target country who have RSVPed no. It will be sent via customer.io</w:t>
+              <w:t xml:space="preserve">An email sent to partners in the target country who have RSVPed no. โดยมันจะถูกส่งผ่านทาง customer.io</w:t>
             </w:r>
           </w:p>
           <w:p>
@@ -123,7 +123,7 @@
               <w:rPr>
                 <w:b w:val="1"/>
               </w:rPr>
-              <w:t xml:space="preserve">Target audience</w:t>
+              <w:t>กลุ่มเป้าหมาย</w:t>
             </w:r>
             <w:r>
               <w:t>:</w:t>
@@ -182,7 +182,7 @@
         <w:pStyle w:val="P68B1DB1-Normal3"/>
       </w:pPr>
       <w:r>
-        <w:t xml:space="preserve">We’ll miss you at the </w:t>
+        <w:t xml:space="preserve">เราจะคิดถึงคุณจากที่ในงาน </w:t>
       </w:r>
       <w:r>
         <w:rPr>
@@ -197,7 +197,7 @@
     <w:p/>
     <w:p>
       <w:r>
-        <w:t xml:space="preserve">Dear </w:t>
+        <w:t xml:space="preserve">เรียนคุณ </w:t>
       </w:r>
       <w:r>
         <w:rPr>
@@ -206,7 +206,7 @@
         <w:t xml:space="preserve">[PARTNER NAME]</w:t>
       </w:r>
       <w:r>
-        <w:t xml:space="preserve">, </w:t>
+        <w:t xml:space="preserve"> </w:t>
       </w:r>
     </w:p>
     <w:p/>
@@ -215,7 +215,7 @@
         <w:spacing w:after="200" w:lineRule="auto"/>
       </w:pPr>
       <w:r>
-        <w:t xml:space="preserve">Thank you for taking the time to respond to our invitation to the upcoming </w:t>
+        <w:t xml:space="preserve">ขอขอบคุณที่สละเวลาตอบกลับคำเชิญของเราสำหรับงาน </w:t>
       </w:r>
       <w:r>
         <w:rPr>
@@ -224,7 +224,7 @@
         <w:t xml:space="preserve">[EVENT NAME]</w:t>
       </w:r>
       <w:r>
-        <w:t xml:space="preserve">. We were really looking forward to seeing you there.</w:t>
+        <w:t xml:space="preserve"> ที่กำลังจะมาถึง พวกเราหวังไว้ว่า จะได้พบเจอคุณที่นั่น</w:t>
       </w:r>
     </w:p>
     <w:p>
@@ -232,7 +232,7 @@
         <w:spacing w:after="200" w:lineRule="auto"/>
       </w:pPr>
       <w:r>
-        <w:t xml:space="preserve">Even though we’re disappointed we can’t meet you, we understand that scheduling conflicts and other commitments sometimes come up. </w:t>
+        <w:t xml:space="preserve">แม้ว่าเราจะผิดหวังที่ไม่สามารถพบคุณได้ แต่เราก็เข้าใจดีว่าปัญหาเกี่ยวกับตารางเวลาที่ขัดแย้งและภาระผูกพันอื่นๆ บางครั้งก็เกิดขึ้นได้ </w:t>
       </w:r>
     </w:p>
     <w:p>
@@ -240,7 +240,7 @@
         <w:spacing w:after="200" w:lineRule="auto"/>
       </w:pPr>
       <w:r>
-        <w:t xml:space="preserve">If you’re comfortable sharing it with us, we’d like to know why you responded no. Please reply to this email as your feedback could help us make improvements in our event planning processes and better serve you in the future.</w:t>
+        <w:t xml:space="preserve">หากคุณไม่ขัดข้องที่จะแบ่งปันกับเรา พวกเราก็ต้องการทราบว่า คุณตอบปฏิเสธคำเชิญเพราะอะไร โปรดตอบกลับอีเมล์นี้ เนื่องจากข้อคิดเห็นหรือคำติชมของคุณจะช่วยให้เราได้ปรับปรุงพัฒนากระบวนการวางแผนกิจกรรมของเราและให้บริการคุณได้ดียิ่งขึ้นในอนาคต</w:t>
       </w:r>
     </w:p>
     <w:p>
@@ -248,7 +248,7 @@
         <w:spacing w:after="200" w:lineRule="auto"/>
       </w:pPr>
       <w:r>
-        <w:t xml:space="preserve">We hope to see you at our future events. </w:t>
+        <w:t xml:space="preserve">เราหวังว่า จะได้พบคุณในกิจกรรมของเราในอนาคต </w:t>
       </w:r>
     </w:p>
     <w:p>
@@ -257,7 +257,7 @@
       </w:pPr>
       <w:commentRangeStart w:id="0"/>
       <w:r>
-        <w:t xml:space="preserve">If you have any questions, please contact us via </w:t>
+        <w:t xml:space="preserve">หากคุณมีคำถามใดๆ กรุณาติดต่อเราผ่านทาง </w:t>
       </w:r>
       <w:hyperlink r:id="rId7">
         <w:r>
@@ -265,11 +265,11 @@
             <w:color w:val="1155cc"/>
             <w:u w:val="single"/>
           </w:rPr>
-          <w:t xml:space="preserve">live chat</w:t>
+          <w:t>แชทสด</w:t>
         </w:r>
       </w:hyperlink>
       <w:r>
-        <w:t xml:space="preserve"> or </w:t>
+        <w:t xml:space="preserve"> หรือทาง </w:t>
       </w:r>
       <w:hyperlink r:id="rId8">
         <w:r>
@@ -281,7 +281,7 @@
         </w:r>
       </w:hyperlink>
       <w:r>
-        <w:t xml:space="preserve">. </w:t>
+        <w:t xml:space="preserve"> </w:t>
       </w:r>
     </w:p>
     <w:p>
@@ -289,7 +289,7 @@
         <w:spacing w:after="200" w:lineRule="auto"/>
       </w:pPr>
       <w:r>
-        <w:t xml:space="preserve">If you have any questions, please contact your country manager, </w:t>
+        <w:t xml:space="preserve">หากคุณมีคำถามใดๆ โปรดติดต่อผู้จัดการประจำประเทศของคุณซึ่งได้แก่ </w:t>
       </w:r>
       <w:r>
         <w:rPr>
@@ -298,7 +298,7 @@
         <w:t>[NAME]</w:t>
       </w:r>
       <w:r>
-        <w:t xml:space="preserve">, at </w:t>
+        <w:t xml:space="preserve"> ที่ </w:t>
       </w:r>
       <w:r>
         <w:rPr>
@@ -307,7 +307,7 @@
         <w:t xml:space="preserve">[EMAIL ADDRESS]</w:t>
       </w:r>
       <w:r>
-        <w:t xml:space="preserve"> or </w:t>
+        <w:t xml:space="preserve"> หรือ </w:t>
       </w:r>
       <w:r>
         <w:rPr>
@@ -316,7 +316,7 @@
         <w:t xml:space="preserve">[WHATSAPP NO]</w:t>
       </w:r>
       <w:r>
-        <w:t xml:space="preserve"> (WhatsApp). </w:t>
+        <w:t xml:space="preserve"> (WhatsApp) </w:t>
       </w:r>
       <w:commentRangeEnd w:id="0"/>
       <w:r>
@@ -369,7 +369,7 @@
         <w:pStyle w:val="P68B1DB1-Normal4"/>
       </w:pPr>
       <w:r>
-        <w:t xml:space="preserve">choose either one</w:t>
+        <w:t>เลือกอย่างใดอย่างหนึ่ง</w:t>
       </w:r>
     </w:p>
   </w:comment>

</xml_diff>